<commit_message>
Pushing April 2, 2024
</commit_message>
<xml_diff>
--- a/module-2/Shimerdla.Module2.3Assignment.docx
+++ b/module-2/Shimerdla.Module2.3Assignment.docx
@@ -1,43 +1,54 @@
 
 <file path=word/document.xml><?xml version="1.0" encoding="utf-8"?>
-<w:document xmlns:wpc="http://schemas.microsoft.com/office/word/2010/wordprocessingCanvas" xmlns:mc="http://schemas.openxmlformats.org/markup-compatibility/2006" xmlns:o="urn:schemas-microsoft-com:office:office" xmlns:r="http://schemas.openxmlformats.org/officeDocument/2006/relationships" xmlns:m="http://schemas.openxmlformats.org/officeDocument/2006/math" xmlns:v="urn:schemas-microsoft-com:vml" xmlns:wp14="http://schemas.microsoft.com/office/word/2010/wordprocessingDrawing" xmlns:wp="http://schemas.openxmlformats.org/drawingml/2006/wordprocessingDrawing" xmlns:w10="urn:schemas-microsoft-com:office:word" xmlns:w="http://schemas.openxmlformats.org/wordprocessingml/2006/main" xmlns:w14="http://schemas.microsoft.com/office/word/2010/wordml" xmlns:w15="http://schemas.microsoft.com/office/word/2012/wordml" xmlns:wpg="http://schemas.microsoft.com/office/word/2010/wordprocessingGroup" xmlns:wpi="http://schemas.microsoft.com/office/word/2010/wordprocessingInk" xmlns:wne="http://schemas.microsoft.com/office/word/2006/wordml" xmlns:wps="http://schemas.microsoft.com/office/word/2010/wordprocessingShape" xmlns:w16se="http://schemas.microsoft.com/office/word/2015/wordml/symex" xmlns:w16cid="http://schemas.microsoft.com/office/word/2016/wordml/cid" xmlns:w16="http://schemas.microsoft.com/office/word/2018/wordml" xmlns:w16cex="http://schemas.microsoft.com/office/word/2018/wordml/cex" xmlns:w16sdtdh="http://schemas.microsoft.com/office/word/2020/wordml/sdtdatahash" xmlns:a="http://schemas.openxmlformats.org/drawingml/2006/main" xmlns:pic="http://schemas.openxmlformats.org/drawingml/2006/picture" xmlns:a14="http://schemas.microsoft.com/office/drawing/2010/main" mc:Ignorable="w14 w15 wp14 w16se w16cid w16 w16cex w16sdtdh">
+<w:document xmlns:wpc="http://schemas.microsoft.com/office/word/2010/wordprocessingCanvas" xmlns:cx="http://schemas.microsoft.com/office/drawing/2014/chartex" xmlns:cx1="http://schemas.microsoft.com/office/drawing/2015/9/8/chartex" xmlns:cx2="http://schemas.microsoft.com/office/drawing/2015/10/21/chartex" xmlns:cx3="http://schemas.microsoft.com/office/drawing/2016/5/9/chartex" xmlns:cx4="http://schemas.microsoft.com/office/drawing/2016/5/10/chartex" xmlns:cx5="http://schemas.microsoft.com/office/drawing/2016/5/11/chartex" xmlns:cx6="http://schemas.microsoft.com/office/drawing/2016/5/12/chartex" xmlns:cx7="http://schemas.microsoft.com/office/drawing/2016/5/13/chartex" xmlns:cx8="http://schemas.microsoft.com/office/drawing/2016/5/14/chartex" xmlns:mc="http://schemas.openxmlformats.org/markup-compatibility/2006" xmlns:aink="http://schemas.microsoft.com/office/drawing/2016/ink" xmlns:am3d="http://schemas.microsoft.com/office/drawing/2017/model3d" xmlns:o="urn:schemas-microsoft-com:office:office" xmlns:oel="http://schemas.microsoft.com/office/2019/extlst" xmlns:r="http://schemas.openxmlformats.org/officeDocument/2006/relationships" xmlns:m="http://schemas.openxmlformats.org/officeDocument/2006/math" xmlns:v="urn:schemas-microsoft-com:vml" xmlns:wp14="http://schemas.microsoft.com/office/word/2010/wordprocessingDrawing" xmlns:wp="http://schemas.openxmlformats.org/drawingml/2006/wordprocessingDrawing" xmlns:w10="urn:schemas-microsoft-com:office:word" xmlns:w="http://schemas.openxmlformats.org/wordprocessingml/2006/main" xmlns:w14="http://schemas.microsoft.com/office/word/2010/wordml" xmlns:w15="http://schemas.microsoft.com/office/word/2012/wordml" xmlns:w16cex="http://schemas.microsoft.com/office/word/2018/wordml/cex" xmlns:w16cid="http://schemas.microsoft.com/office/word/2016/wordml/cid" xmlns:w16="http://schemas.microsoft.com/office/word/2018/wordml" xmlns:w16du="http://schemas.microsoft.com/office/word/2023/wordml/word16du" xmlns:w16sdtdh="http://schemas.microsoft.com/office/word/2020/wordml/sdtdatahash" xmlns:w16se="http://schemas.microsoft.com/office/word/2015/wordml/symex" xmlns:wpg="http://schemas.microsoft.com/office/word/2010/wordprocessingGroup" xmlns:wpi="http://schemas.microsoft.com/office/word/2010/wordprocessingInk" xmlns:wne="http://schemas.microsoft.com/office/word/2006/wordml" xmlns:wps="http://schemas.microsoft.com/office/word/2010/wordprocessingShape" mc:Ignorable="w14 w15 w16se w16cid w16 w16cex w16sdtdh w16du wp14">
   <w:body>
-    <w:p xmlns:wp14="http://schemas.microsoft.com/office/word/2010/wordml" wp14:paraId="3C269C1E" wp14:textId="67E52EC0">
-      <w:pPr>
-        <w:pStyle w:val="Normal"/>
-        <w:jc w:val="center"/>
-      </w:pPr>
+    <w:p>
       <w:r>
-        <w:rPr/>
+        <w:t>Margaret Shimerdla</w:t>
+      </w:r>
+    </w:p>
+    <w:p>
+      <w:r>
+        <w:t>Module 2.3 Assignment</w:t>
+      </w:r>
+    </w:p>
+    <w:p/>
+    <w:p>
+      <w:pPr>
+        <w:jc w:val="center"/>
+      </w:pPr>
+      <w:r>
         <w:t>ERD Diagram</w:t>
       </w:r>
     </w:p>
-    <w:p xmlns:wp14="http://schemas.microsoft.com/office/word/2010/wordml" wp14:paraId="31D83F92" wp14:textId="3464DAB8">
-      <w:pPr>
-        <w:pStyle w:val="Normal"/>
+    <w:p>
+      <w:pPr>
         <w:jc w:val="center"/>
       </w:pPr>
       <w:r>
+        <w:rPr>
+          <w:noProof/>
+        </w:rPr>
         <w:drawing>
-          <wp:inline xmlns:wp14="http://schemas.microsoft.com/office/word/2010/wordprocessingDrawing" wp14:editId="426FF284" wp14:anchorId="74C797C1">
+          <wp:inline distT="0" distB="0" distL="0" distR="0" wp14:anchorId="74C797C1" wp14:editId="426FF284">
             <wp:extent cx="4572000" cy="2800350"/>
             <wp:effectExtent l="0" t="0" r="0" b="0"/>
-            <wp:docPr id="739291600" name="" title=""/>
+            <wp:docPr id="739291600" name="Picture 739291600"/>
             <wp:cNvGraphicFramePr>
-              <a:graphicFrameLocks noChangeAspect="1"/>
+              <a:graphicFrameLocks xmlns:a="http://schemas.openxmlformats.org/drawingml/2006/main" noChangeAspect="1"/>
             </wp:cNvGraphicFramePr>
-            <a:graphic>
+            <a:graphic xmlns:a="http://schemas.openxmlformats.org/drawingml/2006/main">
               <a:graphicData uri="http://schemas.openxmlformats.org/drawingml/2006/picture">
-                <pic:pic>
+                <pic:pic xmlns:pic="http://schemas.openxmlformats.org/drawingml/2006/picture">
                   <pic:nvPicPr>
                     <pic:cNvPr id="0" name=""/>
                     <pic:cNvPicPr/>
                   </pic:nvPicPr>
                   <pic:blipFill>
-                    <a:blip r:embed="Rfc7ec53c875d4ee3">
+                    <a:blip r:embed="rId4">
                       <a:extLst>
-                        <a:ext xmlns:a="http://schemas.openxmlformats.org/drawingml/2006/main" uri="{28A0092B-C50C-407E-A947-70E740481C1C}">
-                          <a14:useLocalDpi val="0"/>
+                        <a:ext uri="{28A0092B-C50C-407E-A947-70E740481C1C}">
+                          <a14:useLocalDpi xmlns:a14="http://schemas.microsoft.com/office/drawing/2010/main" val="0"/>
                         </a:ext>
                       </a:extLst>
                     </a:blip>
@@ -61,149 +72,129 @@
         </w:drawing>
       </w:r>
     </w:p>
-    <w:p xmlns:wp14="http://schemas.microsoft.com/office/word/2010/wordml" wp14:paraId="33057580" wp14:textId="2F359251">
-      <w:pPr>
-        <w:pStyle w:val="Normal"/>
-        <w:jc w:val="center"/>
-      </w:pPr>
-    </w:p>
-    <w:p xmlns:wp14="http://schemas.microsoft.com/office/word/2010/wordml" wp14:paraId="725CFE38" wp14:textId="1F759194">
-      <w:pPr>
-        <w:pStyle w:val="Normal"/>
-        <w:jc w:val="center"/>
-      </w:pPr>
-    </w:p>
-    <w:p xmlns:wp14="http://schemas.microsoft.com/office/word/2010/wordml" wp14:paraId="49E0E447" wp14:textId="6F5F899D">
-      <w:pPr>
-        <w:pStyle w:val="Normal"/>
-        <w:jc w:val="center"/>
-      </w:pPr>
-    </w:p>
-    <w:p xmlns:wp14="http://schemas.microsoft.com/office/word/2010/wordml" wp14:paraId="15A1FF6E" wp14:textId="3F488E9E">
-      <w:pPr>
-        <w:pStyle w:val="Normal"/>
-        <w:jc w:val="center"/>
-      </w:pPr>
-    </w:p>
-    <w:p xmlns:wp14="http://schemas.microsoft.com/office/word/2010/wordml" wp14:paraId="5DB0B526" wp14:textId="10997821">
-      <w:pPr>
-        <w:pStyle w:val="Normal"/>
-        <w:jc w:val="center"/>
-      </w:pPr>
-    </w:p>
-    <w:p xmlns:wp14="http://schemas.microsoft.com/office/word/2010/wordml" wp14:paraId="0FBE2B43" wp14:textId="2D14C30D">
-      <w:pPr>
-        <w:pStyle w:val="Normal"/>
-        <w:jc w:val="center"/>
-      </w:pPr>
-    </w:p>
-    <w:p xmlns:wp14="http://schemas.microsoft.com/office/word/2010/wordml" wp14:paraId="5A7EA32D" wp14:textId="0CEA18AB">
-      <w:pPr>
-        <w:pStyle w:val="Normal"/>
-        <w:jc w:val="center"/>
-      </w:pPr>
-    </w:p>
-    <w:p xmlns:wp14="http://schemas.microsoft.com/office/word/2010/wordml" wp14:paraId="03A78245" wp14:textId="17EB617A">
-      <w:pPr>
-        <w:pStyle w:val="Normal"/>
-        <w:jc w:val="center"/>
-      </w:pPr>
-    </w:p>
-    <w:p xmlns:wp14="http://schemas.microsoft.com/office/word/2010/wordml" wp14:paraId="6B429F3C" wp14:textId="0F267013">
-      <w:pPr>
-        <w:pStyle w:val="Normal"/>
-        <w:jc w:val="center"/>
-      </w:pPr>
-    </w:p>
-    <w:p xmlns:wp14="http://schemas.microsoft.com/office/word/2010/wordml" wp14:paraId="3B1A9A18" wp14:textId="6965F4D6">
-      <w:pPr>
-        <w:pStyle w:val="Normal"/>
-        <w:jc w:val="center"/>
-      </w:pPr>
-    </w:p>
-    <w:p xmlns:wp14="http://schemas.microsoft.com/office/word/2010/wordml" wp14:paraId="42E9EBBC" wp14:textId="4BAC02D6">
-      <w:pPr>
-        <w:pStyle w:val="Normal"/>
-        <w:jc w:val="center"/>
-      </w:pPr>
-    </w:p>
-    <w:p xmlns:wp14="http://schemas.microsoft.com/office/word/2010/wordml" wp14:paraId="477D4C12" wp14:textId="61AA3A36">
-      <w:pPr>
-        <w:pStyle w:val="Normal"/>
-        <w:jc w:val="center"/>
-      </w:pPr>
-    </w:p>
-    <w:p xmlns:wp14="http://schemas.microsoft.com/office/word/2010/wordml" wp14:paraId="04861514" wp14:textId="5C7A845D">
-      <w:pPr>
-        <w:pStyle w:val="Normal"/>
-        <w:jc w:val="center"/>
-      </w:pPr>
-    </w:p>
-    <w:p xmlns:wp14="http://schemas.microsoft.com/office/word/2010/wordml" wp14:paraId="6DC51B20" wp14:textId="5997376B">
-      <w:pPr>
-        <w:pStyle w:val="Normal"/>
-        <w:jc w:val="center"/>
-      </w:pPr>
-    </w:p>
-    <w:p xmlns:wp14="http://schemas.microsoft.com/office/word/2010/wordml" wp14:paraId="20744F02" wp14:textId="2F81B851">
-      <w:pPr>
-        <w:pStyle w:val="Normal"/>
-        <w:jc w:val="center"/>
-      </w:pPr>
-    </w:p>
-    <w:p xmlns:wp14="http://schemas.microsoft.com/office/word/2010/wordml" wp14:paraId="083F54D6" wp14:textId="74789F77">
-      <w:pPr>
-        <w:pStyle w:val="Normal"/>
-        <w:jc w:val="center"/>
-      </w:pPr>
-    </w:p>
-    <w:p xmlns:wp14="http://schemas.microsoft.com/office/word/2010/wordml" wp14:paraId="4474224E" wp14:textId="49F2B36B">
-      <w:pPr>
-        <w:pStyle w:val="Normal"/>
-        <w:jc w:val="center"/>
-      </w:pPr>
-    </w:p>
-    <w:p xmlns:wp14="http://schemas.microsoft.com/office/word/2010/wordml" wp14:paraId="59FE1B8B" wp14:textId="16F92F53">
-      <w:pPr>
-        <w:pStyle w:val="Normal"/>
-        <w:jc w:val="center"/>
-      </w:pPr>
-    </w:p>
-    <w:p xmlns:wp14="http://schemas.microsoft.com/office/word/2010/wordml" wp14:paraId="2D0E822B" wp14:textId="0FD123A3">
-      <w:pPr>
-        <w:pStyle w:val="Normal"/>
+    <w:p>
+      <w:pPr>
+        <w:jc w:val="center"/>
+      </w:pPr>
+    </w:p>
+    <w:p>
+      <w:pPr>
+        <w:jc w:val="center"/>
+      </w:pPr>
+    </w:p>
+    <w:p>
+      <w:pPr>
+        <w:jc w:val="center"/>
+      </w:pPr>
+    </w:p>
+    <w:p>
+      <w:pPr>
+        <w:jc w:val="center"/>
+      </w:pPr>
+    </w:p>
+    <w:p>
+      <w:pPr>
+        <w:jc w:val="center"/>
+      </w:pPr>
+    </w:p>
+    <w:p>
+      <w:pPr>
+        <w:jc w:val="center"/>
+      </w:pPr>
+    </w:p>
+    <w:p>
+      <w:pPr>
+        <w:jc w:val="center"/>
+      </w:pPr>
+    </w:p>
+    <w:p>
+      <w:pPr>
+        <w:jc w:val="center"/>
+      </w:pPr>
+    </w:p>
+    <w:p>
+      <w:pPr>
+        <w:jc w:val="center"/>
+      </w:pPr>
+    </w:p>
+    <w:p>
+      <w:pPr>
+        <w:jc w:val="center"/>
+      </w:pPr>
+    </w:p>
+    <w:p>
+      <w:pPr>
+        <w:jc w:val="center"/>
+      </w:pPr>
+    </w:p>
+    <w:p>
+      <w:pPr>
+        <w:jc w:val="center"/>
+      </w:pPr>
+    </w:p>
+    <w:p>
+      <w:pPr>
+        <w:jc w:val="center"/>
+      </w:pPr>
+    </w:p>
+    <w:p>
+      <w:pPr>
+        <w:jc w:val="center"/>
+      </w:pPr>
+    </w:p>
+    <w:p>
+      <w:pPr>
+        <w:jc w:val="center"/>
+      </w:pPr>
+    </w:p>
+    <w:p>
+      <w:pPr>
+        <w:jc w:val="center"/>
+      </w:pPr>
+    </w:p>
+    <w:p>
+      <w:pPr>
+        <w:jc w:val="center"/>
+      </w:pPr>
+    </w:p>
+    <w:p>
+      <w:pPr>
+        <w:jc w:val="center"/>
+      </w:pPr>
+    </w:p>
+    <w:p>
+      <w:pPr>
         <w:jc w:val="center"/>
       </w:pPr>
       <w:r>
-        <w:rPr/>
         <w:t xml:space="preserve">NoSQL Data Structure </w:t>
       </w:r>
     </w:p>
-    <w:p xmlns:wp14="http://schemas.microsoft.com/office/word/2010/wordml" wp14:paraId="2C078E63" wp14:textId="2264E6B9">
-      <w:pPr>
-        <w:pStyle w:val="Normal"/>
-      </w:pPr>
+    <w:p>
       <w:r>
+        <w:rPr>
+          <w:noProof/>
+        </w:rPr>
         <w:drawing>
-          <wp:inline xmlns:wp14="http://schemas.microsoft.com/office/word/2010/wordprocessingDrawing" wp14:editId="5593704E" wp14:anchorId="58581567">
+          <wp:inline distT="0" distB="0" distL="0" distR="0" wp14:anchorId="58581567" wp14:editId="0CF220CB">
             <wp:extent cx="4572000" cy="2628900"/>
             <wp:effectExtent l="0" t="0" r="0" b="0"/>
-            <wp:docPr id="1316011421" name="" title=""/>
+            <wp:docPr id="1316011421" name="Picture 1316011421"/>
             <wp:cNvGraphicFramePr>
-              <a:graphicFrameLocks noChangeAspect="1"/>
+              <a:graphicFrameLocks xmlns:a="http://schemas.openxmlformats.org/drawingml/2006/main" noChangeAspect="1"/>
             </wp:cNvGraphicFramePr>
-            <a:graphic>
+            <a:graphic xmlns:a="http://schemas.openxmlformats.org/drawingml/2006/main">
               <a:graphicData uri="http://schemas.openxmlformats.org/drawingml/2006/picture">
-                <pic:pic>
+                <pic:pic xmlns:pic="http://schemas.openxmlformats.org/drawingml/2006/picture">
                   <pic:nvPicPr>
                     <pic:cNvPr id="0" name=""/>
                     <pic:cNvPicPr/>
                   </pic:nvPicPr>
                   <pic:blipFill>
-                    <a:blip r:embed="Reac022f5a0e8479d">
+                    <a:blip r:embed="rId5" cstate="print">
                       <a:extLst>
-                        <a:ext xmlns:a="http://schemas.openxmlformats.org/drawingml/2006/main" uri="{28A0092B-C50C-407E-A947-70E740481C1C}">
-                          <a14:useLocalDpi val="0"/>
+                        <a:ext uri="{28A0092B-C50C-407E-A947-70E740481C1C}">
+                          <a14:useLocalDpi xmlns:a14="http://schemas.microsoft.com/office/drawing/2010/main" val="0"/>
                         </a:ext>
                       </a:extLst>
                     </a:blip>
@@ -227,26 +218,29 @@
         </w:drawing>
       </w:r>
       <w:r>
+        <w:rPr>
+          <w:noProof/>
+        </w:rPr>
         <w:drawing>
-          <wp:inline xmlns:wp14="http://schemas.microsoft.com/office/word/2010/wordprocessingDrawing" wp14:editId="708A0BD6" wp14:anchorId="34D6682F">
+          <wp:inline distT="0" distB="0" distL="0" distR="0" wp14:anchorId="34D6682F" wp14:editId="708A0BD6">
             <wp:extent cx="4572000" cy="2686050"/>
             <wp:effectExtent l="0" t="0" r="0" b="0"/>
-            <wp:docPr id="1058283497" name="" title=""/>
+            <wp:docPr id="1058283497" name="Picture 1058283497"/>
             <wp:cNvGraphicFramePr>
-              <a:graphicFrameLocks noChangeAspect="1"/>
+              <a:graphicFrameLocks xmlns:a="http://schemas.openxmlformats.org/drawingml/2006/main" noChangeAspect="1"/>
             </wp:cNvGraphicFramePr>
-            <a:graphic>
+            <a:graphic xmlns:a="http://schemas.openxmlformats.org/drawingml/2006/main">
               <a:graphicData uri="http://schemas.openxmlformats.org/drawingml/2006/picture">
-                <pic:pic>
+                <pic:pic xmlns:pic="http://schemas.openxmlformats.org/drawingml/2006/picture">
                   <pic:nvPicPr>
                     <pic:cNvPr id="0" name=""/>
                     <pic:cNvPicPr/>
                   </pic:nvPicPr>
                   <pic:blipFill>
-                    <a:blip r:embed="Rb507429dfcf84628">
+                    <a:blip r:embed="rId6">
                       <a:extLst>
-                        <a:ext xmlns:a="http://schemas.openxmlformats.org/drawingml/2006/main" uri="{28A0092B-C50C-407E-A947-70E740481C1C}">
-                          <a14:useLocalDpi val="0"/>
+                        <a:ext uri="{28A0092B-C50C-407E-A947-70E740481C1C}">
+                          <a14:useLocalDpi xmlns:a14="http://schemas.microsoft.com/office/drawing/2010/main" val="0"/>
                         </a:ext>
                       </a:extLst>
                     </a:blip>
@@ -270,61 +264,22 @@
         </w:drawing>
       </w:r>
     </w:p>
-    <w:p>
-      <w:pPr>
-        <w:pStyle w:val="Normal"/>
-      </w:pPr>
-    </w:p>
-    <w:p>
-      <w:pPr>
-        <w:pStyle w:val="Normal"/>
-      </w:pPr>
-    </w:p>
-    <w:p>
-      <w:pPr>
-        <w:pStyle w:val="Normal"/>
-      </w:pPr>
-    </w:p>
-    <w:p>
-      <w:pPr>
-        <w:pStyle w:val="Normal"/>
-      </w:pPr>
-    </w:p>
-    <w:p>
-      <w:pPr>
-        <w:pStyle w:val="Normal"/>
-      </w:pPr>
-    </w:p>
-    <w:p>
-      <w:pPr>
-        <w:pStyle w:val="Normal"/>
-      </w:pPr>
-    </w:p>
-    <w:p>
-      <w:pPr>
-        <w:pStyle w:val="Normal"/>
-      </w:pPr>
-    </w:p>
-    <w:p>
-      <w:pPr>
-        <w:pStyle w:val="Normal"/>
-      </w:pPr>
-    </w:p>
-    <w:p>
-      <w:pPr>
-        <w:pStyle w:val="Normal"/>
-      </w:pPr>
-    </w:p>
-    <w:p>
-      <w:pPr>
-        <w:pStyle w:val="Normal"/>
-      </w:pPr>
+    <w:p/>
+    <w:p/>
+    <w:p/>
+    <w:p/>
+    <w:p/>
+    <w:p/>
+    <w:p/>
+    <w:p/>
+    <w:p/>
+    <w:p>
       <w:r>
         <w:br/>
       </w:r>
     </w:p>
     <w:sectPr>
-      <w:pgSz w:w="12240" w:h="15840" w:orient="portrait"/>
+      <w:pgSz w:w="12240" w:h="15840"/>
       <w:pgMar w:top="1440" w:right="1440" w:bottom="1440" w:left="1440" w:header="720" w:footer="720" w:gutter="0"/>
       <w:cols w:space="720"/>
       <w:docGrid w:linePitch="360"/>
@@ -334,11 +289,11 @@
 </file>
 
 <file path=word/styles.xml><?xml version="1.0" encoding="utf-8"?>
-<w:styles xmlns:wp14="http://schemas.microsoft.com/office/word/2010/wordprocessingDrawing" xmlns:mc="http://schemas.openxmlformats.org/markup-compatibility/2006" xmlns:r="http://schemas.openxmlformats.org/officeDocument/2006/relationships" xmlns:w="http://schemas.openxmlformats.org/wordprocessingml/2006/main" xmlns:w14="http://schemas.microsoft.com/office/word/2010/wordml" xmlns:w15="http://schemas.microsoft.com/office/word/2012/wordml" xmlns:w16se="http://schemas.microsoft.com/office/word/2015/wordml/symex" xmlns:w16cid="http://schemas.microsoft.com/office/word/2016/wordml/cid" xmlns:w16="http://schemas.microsoft.com/office/word/2018/wordml" xmlns:w16cex="http://schemas.microsoft.com/office/word/2018/wordml/cex" xmlns:w16sdtdh="http://schemas.microsoft.com/office/word/2020/wordml/sdtdatahash" mc:Ignorable="w14 w15 wp14 w16se w16cid w16 w16cex w16sdtdh">
+<w:styles xmlns:mc="http://schemas.openxmlformats.org/markup-compatibility/2006" xmlns:r="http://schemas.openxmlformats.org/officeDocument/2006/relationships" xmlns:w="http://schemas.openxmlformats.org/wordprocessingml/2006/main" xmlns:w14="http://schemas.microsoft.com/office/word/2010/wordml" xmlns:w15="http://schemas.microsoft.com/office/word/2012/wordml" xmlns:w16cex="http://schemas.microsoft.com/office/word/2018/wordml/cex" xmlns:w16cid="http://schemas.microsoft.com/office/word/2016/wordml/cid" xmlns:w16="http://schemas.microsoft.com/office/word/2018/wordml" xmlns:w16du="http://schemas.microsoft.com/office/word/2023/wordml/word16du" xmlns:w16sdtdh="http://schemas.microsoft.com/office/word/2020/wordml/sdtdatahash" xmlns:w16se="http://schemas.microsoft.com/office/word/2015/wordml/symex" mc:Ignorable="w14 w15 w16se w16cid w16 w16cex w16sdtdh w16du">
   <w:docDefaults>
     <w:rPrDefault>
       <w:rPr>
-        <w:rFonts w:asciiTheme="minorHAnsi" w:hAnsiTheme="minorHAnsi" w:eastAsiaTheme="minorEastAsia" w:cstheme="minorBidi"/>
+        <w:rFonts w:asciiTheme="minorHAnsi" w:eastAsiaTheme="minorEastAsia" w:hAnsiTheme="minorHAnsi" w:cstheme="minorBidi"/>
         <w:sz w:val="24"/>
         <w:szCs w:val="24"/>
         <w:lang w:val="en-US" w:eastAsia="ja-JP" w:bidi="ar-SA"/>
@@ -350,17 +305,17 @@
       </w:pPr>
     </w:pPrDefault>
   </w:docDefaults>
-  <w:latentStyles w:defLockedState="0" w:defUIPriority="99" w:defSemiHidden="0" w:defUnhideWhenUsed="0" w:defQFormat="0" w:count="371">
+  <w:latentStyles w:defLockedState="0" w:defUIPriority="99" w:defSemiHidden="0" w:defUnhideWhenUsed="0" w:defQFormat="0" w:count="376">
     <w:lsdException w:name="Normal" w:uiPriority="0" w:qFormat="1"/>
     <w:lsdException w:name="heading 1" w:uiPriority="9" w:qFormat="1"/>
-    <w:lsdException w:name="heading 2" w:uiPriority="9" w:semiHidden="1" w:unhideWhenUsed="1" w:qFormat="1"/>
-    <w:lsdException w:name="heading 3" w:uiPriority="9" w:semiHidden="1" w:unhideWhenUsed="1" w:qFormat="1"/>
-    <w:lsdException w:name="heading 4" w:uiPriority="9" w:semiHidden="1" w:unhideWhenUsed="1" w:qFormat="1"/>
-    <w:lsdException w:name="heading 5" w:uiPriority="9" w:semiHidden="1" w:unhideWhenUsed="1" w:qFormat="1"/>
-    <w:lsdException w:name="heading 6" w:uiPriority="9" w:semiHidden="1" w:unhideWhenUsed="1" w:qFormat="1"/>
-    <w:lsdException w:name="heading 7" w:uiPriority="9" w:semiHidden="1" w:unhideWhenUsed="1" w:qFormat="1"/>
-    <w:lsdException w:name="heading 8" w:uiPriority="9" w:semiHidden="1" w:unhideWhenUsed="1" w:qFormat="1"/>
-    <w:lsdException w:name="heading 9" w:uiPriority="9" w:semiHidden="1" w:unhideWhenUsed="1" w:qFormat="1"/>
+    <w:lsdException w:name="heading 2" w:semiHidden="1" w:uiPriority="9" w:unhideWhenUsed="1" w:qFormat="1"/>
+    <w:lsdException w:name="heading 3" w:semiHidden="1" w:uiPriority="9" w:unhideWhenUsed="1" w:qFormat="1"/>
+    <w:lsdException w:name="heading 4" w:semiHidden="1" w:uiPriority="9" w:unhideWhenUsed="1" w:qFormat="1"/>
+    <w:lsdException w:name="heading 5" w:semiHidden="1" w:uiPriority="9" w:unhideWhenUsed="1" w:qFormat="1"/>
+    <w:lsdException w:name="heading 6" w:semiHidden="1" w:uiPriority="9" w:unhideWhenUsed="1" w:qFormat="1"/>
+    <w:lsdException w:name="heading 7" w:semiHidden="1" w:uiPriority="9" w:unhideWhenUsed="1" w:qFormat="1"/>
+    <w:lsdException w:name="heading 8" w:semiHidden="1" w:uiPriority="9" w:unhideWhenUsed="1" w:qFormat="1"/>
+    <w:lsdException w:name="heading 9" w:semiHidden="1" w:uiPriority="9" w:unhideWhenUsed="1" w:qFormat="1"/>
     <w:lsdException w:name="index 1" w:semiHidden="1" w:unhideWhenUsed="1"/>
     <w:lsdException w:name="index 2" w:semiHidden="1" w:unhideWhenUsed="1"/>
     <w:lsdException w:name="index 3" w:semiHidden="1" w:unhideWhenUsed="1"/>
@@ -370,22 +325,22 @@
     <w:lsdException w:name="index 7" w:semiHidden="1" w:unhideWhenUsed="1"/>
     <w:lsdException w:name="index 8" w:semiHidden="1" w:unhideWhenUsed="1"/>
     <w:lsdException w:name="index 9" w:semiHidden="1" w:unhideWhenUsed="1"/>
-    <w:lsdException w:name="toc 1" w:uiPriority="39" w:semiHidden="1" w:unhideWhenUsed="1"/>
-    <w:lsdException w:name="toc 2" w:uiPriority="39" w:semiHidden="1" w:unhideWhenUsed="1"/>
-    <w:lsdException w:name="toc 3" w:uiPriority="39" w:semiHidden="1" w:unhideWhenUsed="1"/>
-    <w:lsdException w:name="toc 4" w:uiPriority="39" w:semiHidden="1" w:unhideWhenUsed="1"/>
-    <w:lsdException w:name="toc 5" w:uiPriority="39" w:semiHidden="1" w:unhideWhenUsed="1"/>
-    <w:lsdException w:name="toc 6" w:uiPriority="39" w:semiHidden="1" w:unhideWhenUsed="1"/>
-    <w:lsdException w:name="toc 7" w:uiPriority="39" w:semiHidden="1" w:unhideWhenUsed="1"/>
-    <w:lsdException w:name="toc 8" w:uiPriority="39" w:semiHidden="1" w:unhideWhenUsed="1"/>
-    <w:lsdException w:name="toc 9" w:uiPriority="39" w:semiHidden="1" w:unhideWhenUsed="1"/>
+    <w:lsdException w:name="toc 1" w:semiHidden="1" w:uiPriority="39" w:unhideWhenUsed="1"/>
+    <w:lsdException w:name="toc 2" w:semiHidden="1" w:uiPriority="39" w:unhideWhenUsed="1"/>
+    <w:lsdException w:name="toc 3" w:semiHidden="1" w:uiPriority="39" w:unhideWhenUsed="1"/>
+    <w:lsdException w:name="toc 4" w:semiHidden="1" w:uiPriority="39" w:unhideWhenUsed="1"/>
+    <w:lsdException w:name="toc 5" w:semiHidden="1" w:uiPriority="39" w:unhideWhenUsed="1"/>
+    <w:lsdException w:name="toc 6" w:semiHidden="1" w:uiPriority="39" w:unhideWhenUsed="1"/>
+    <w:lsdException w:name="toc 7" w:semiHidden="1" w:uiPriority="39" w:unhideWhenUsed="1"/>
+    <w:lsdException w:name="toc 8" w:semiHidden="1" w:uiPriority="39" w:unhideWhenUsed="1"/>
+    <w:lsdException w:name="toc 9" w:semiHidden="1" w:uiPriority="39" w:unhideWhenUsed="1"/>
     <w:lsdException w:name="Normal Indent" w:semiHidden="1" w:unhideWhenUsed="1"/>
     <w:lsdException w:name="footnote text" w:semiHidden="1" w:unhideWhenUsed="1"/>
     <w:lsdException w:name="annotation text" w:semiHidden="1" w:unhideWhenUsed="1"/>
     <w:lsdException w:name="header" w:semiHidden="1" w:unhideWhenUsed="1"/>
     <w:lsdException w:name="footer" w:semiHidden="1" w:unhideWhenUsed="1"/>
     <w:lsdException w:name="index heading" w:semiHidden="1" w:unhideWhenUsed="1"/>
-    <w:lsdException w:name="caption" w:uiPriority="35" w:semiHidden="1" w:unhideWhenUsed="1" w:qFormat="1"/>
+    <w:lsdException w:name="caption" w:semiHidden="1" w:uiPriority="35" w:unhideWhenUsed="1" w:qFormat="1"/>
     <w:lsdException w:name="table of figures" w:semiHidden="1" w:unhideWhenUsed="1"/>
     <w:lsdException w:name="envelope address" w:semiHidden="1" w:unhideWhenUsed="1"/>
     <w:lsdException w:name="envelope return" w:semiHidden="1" w:unhideWhenUsed="1"/>
@@ -416,7 +371,7 @@
     <w:lsdException w:name="Title" w:uiPriority="10" w:qFormat="1"/>
     <w:lsdException w:name="Closing" w:semiHidden="1" w:unhideWhenUsed="1"/>
     <w:lsdException w:name="Signature" w:semiHidden="1" w:unhideWhenUsed="1"/>
-    <w:lsdException w:name="Default Paragraph Font" w:uiPriority="1" w:semiHidden="1" w:unhideWhenUsed="1"/>
+    <w:lsdException w:name="Default Paragraph Font" w:semiHidden="1" w:uiPriority="1" w:unhideWhenUsed="1"/>
     <w:lsdException w:name="Body Text" w:semiHidden="1" w:unhideWhenUsed="1"/>
     <w:lsdException w:name="Body Text Indent" w:semiHidden="1" w:unhideWhenUsed="1"/>
     <w:lsdException w:name="List Continue" w:semiHidden="1" w:unhideWhenUsed="1"/>
@@ -616,8 +571,8 @@
     <w:lsdException w:name="Subtle Reference" w:uiPriority="31" w:qFormat="1"/>
     <w:lsdException w:name="Intense Reference" w:uiPriority="32" w:qFormat="1"/>
     <w:lsdException w:name="Book Title" w:uiPriority="33" w:qFormat="1"/>
-    <w:lsdException w:name="Bibliography" w:uiPriority="37" w:semiHidden="1" w:unhideWhenUsed="1"/>
-    <w:lsdException w:name="TOC Heading" w:uiPriority="39" w:semiHidden="1" w:unhideWhenUsed="1" w:qFormat="1"/>
+    <w:lsdException w:name="Bibliography" w:semiHidden="1" w:uiPriority="37" w:unhideWhenUsed="1"/>
+    <w:lsdException w:name="TOC Heading" w:semiHidden="1" w:uiPriority="39" w:unhideWhenUsed="1" w:qFormat="1"/>
     <w:lsdException w:name="Plain Table 1" w:uiPriority="41"/>
     <w:lsdException w:name="Plain Table 2" w:uiPriority="42"/>
     <w:lsdException w:name="Plain Table 3" w:uiPriority="43"/>
@@ -722,18 +677,205 @@
     <w:lsdException w:name="List Table 5 Dark Accent 6" w:uiPriority="50"/>
     <w:lsdException w:name="List Table 6 Colorful Accent 6" w:uiPriority="51"/>
     <w:lsdException w:name="List Table 7 Colorful Accent 6" w:uiPriority="52"/>
+    <w:lsdException w:name="Mention" w:semiHidden="1" w:unhideWhenUsed="1"/>
+    <w:lsdException w:name="Smart Hyperlink" w:semiHidden="1" w:unhideWhenUsed="1"/>
+    <w:lsdException w:name="Hashtag" w:semiHidden="1" w:unhideWhenUsed="1"/>
+    <w:lsdException w:name="Unresolved Mention" w:semiHidden="1" w:unhideWhenUsed="1"/>
+    <w:lsdException w:name="Smart Link" w:semiHidden="1" w:unhideWhenUsed="1"/>
   </w:latentStyles>
-  <w:style w:type="paragraph" w:styleId="Normal" w:default="1">
+  <w:style w:type="paragraph" w:default="1" w:styleId="Normal">
     <w:name w:val="Normal"/>
     <w:qFormat/>
   </w:style>
-  <w:style w:type="character" w:styleId="DefaultParagraphFont" w:default="1">
+  <w:style w:type="paragraph" w:styleId="Heading1">
+    <w:name w:val="heading 1"/>
+    <w:basedOn w:val="Normal"/>
+    <w:next w:val="Normal"/>
+    <w:link w:val="Heading1Char"/>
+    <w:uiPriority w:val="9"/>
+    <w:qFormat/>
+    <w:pPr>
+      <w:keepNext/>
+      <w:keepLines/>
+      <w:spacing w:before="360" w:after="80"/>
+      <w:outlineLvl w:val="0"/>
+    </w:pPr>
+    <w:rPr>
+      <w:rFonts w:asciiTheme="majorHAnsi" w:eastAsiaTheme="majorEastAsia" w:hAnsiTheme="majorHAnsi" w:cstheme="majorBidi"/>
+      <w:color w:val="0F4761" w:themeColor="accent1" w:themeShade="BF"/>
+      <w:sz w:val="40"/>
+      <w:szCs w:val="40"/>
+    </w:rPr>
+  </w:style>
+  <w:style w:type="paragraph" w:styleId="Heading2">
+    <w:name w:val="heading 2"/>
+    <w:basedOn w:val="Normal"/>
+    <w:next w:val="Normal"/>
+    <w:link w:val="Heading2Char"/>
+    <w:uiPriority w:val="9"/>
+    <w:unhideWhenUsed/>
+    <w:qFormat/>
+    <w:pPr>
+      <w:keepNext/>
+      <w:keepLines/>
+      <w:spacing w:before="160" w:after="80"/>
+      <w:outlineLvl w:val="1"/>
+    </w:pPr>
+    <w:rPr>
+      <w:rFonts w:asciiTheme="majorHAnsi" w:eastAsiaTheme="majorEastAsia" w:hAnsiTheme="majorHAnsi" w:cstheme="majorBidi"/>
+      <w:color w:val="0F4761" w:themeColor="accent1" w:themeShade="BF"/>
+      <w:sz w:val="32"/>
+      <w:szCs w:val="32"/>
+    </w:rPr>
+  </w:style>
+  <w:style w:type="paragraph" w:styleId="Heading3">
+    <w:name w:val="heading 3"/>
+    <w:basedOn w:val="Normal"/>
+    <w:next w:val="Normal"/>
+    <w:link w:val="Heading3Char"/>
+    <w:uiPriority w:val="9"/>
+    <w:unhideWhenUsed/>
+    <w:qFormat/>
+    <w:pPr>
+      <w:keepNext/>
+      <w:keepLines/>
+      <w:spacing w:before="160" w:after="80"/>
+      <w:outlineLvl w:val="2"/>
+    </w:pPr>
+    <w:rPr>
+      <w:rFonts w:eastAsiaTheme="majorEastAsia" w:cstheme="majorBidi"/>
+      <w:color w:val="0F4761" w:themeColor="accent1" w:themeShade="BF"/>
+      <w:sz w:val="28"/>
+      <w:szCs w:val="28"/>
+    </w:rPr>
+  </w:style>
+  <w:style w:type="paragraph" w:styleId="Heading4">
+    <w:name w:val="heading 4"/>
+    <w:basedOn w:val="Normal"/>
+    <w:next w:val="Normal"/>
+    <w:link w:val="Heading4Char"/>
+    <w:uiPriority w:val="9"/>
+    <w:unhideWhenUsed/>
+    <w:qFormat/>
+    <w:pPr>
+      <w:keepNext/>
+      <w:keepLines/>
+      <w:spacing w:before="80" w:after="40"/>
+      <w:outlineLvl w:val="3"/>
+    </w:pPr>
+    <w:rPr>
+      <w:rFonts w:eastAsiaTheme="majorEastAsia" w:cstheme="majorBidi"/>
+      <w:i/>
+      <w:iCs/>
+      <w:color w:val="0F4761" w:themeColor="accent1" w:themeShade="BF"/>
+    </w:rPr>
+  </w:style>
+  <w:style w:type="paragraph" w:styleId="Heading5">
+    <w:name w:val="heading 5"/>
+    <w:basedOn w:val="Normal"/>
+    <w:next w:val="Normal"/>
+    <w:link w:val="Heading5Char"/>
+    <w:uiPriority w:val="9"/>
+    <w:unhideWhenUsed/>
+    <w:qFormat/>
+    <w:pPr>
+      <w:keepNext/>
+      <w:keepLines/>
+      <w:spacing w:before="80" w:after="40"/>
+      <w:outlineLvl w:val="4"/>
+    </w:pPr>
+    <w:rPr>
+      <w:rFonts w:eastAsiaTheme="majorEastAsia" w:cstheme="majorBidi"/>
+      <w:color w:val="0F4761" w:themeColor="accent1" w:themeShade="BF"/>
+    </w:rPr>
+  </w:style>
+  <w:style w:type="paragraph" w:styleId="Heading6">
+    <w:name w:val="heading 6"/>
+    <w:basedOn w:val="Normal"/>
+    <w:next w:val="Normal"/>
+    <w:link w:val="Heading6Char"/>
+    <w:uiPriority w:val="9"/>
+    <w:unhideWhenUsed/>
+    <w:qFormat/>
+    <w:pPr>
+      <w:keepNext/>
+      <w:keepLines/>
+      <w:spacing w:before="40" w:after="0"/>
+      <w:outlineLvl w:val="5"/>
+    </w:pPr>
+    <w:rPr>
+      <w:rFonts w:eastAsiaTheme="majorEastAsia" w:cstheme="majorBidi"/>
+      <w:i/>
+      <w:iCs/>
+      <w:color w:val="595959" w:themeColor="text1" w:themeTint="A6"/>
+    </w:rPr>
+  </w:style>
+  <w:style w:type="paragraph" w:styleId="Heading7">
+    <w:name w:val="heading 7"/>
+    <w:basedOn w:val="Normal"/>
+    <w:next w:val="Normal"/>
+    <w:link w:val="Heading7Char"/>
+    <w:uiPriority w:val="9"/>
+    <w:unhideWhenUsed/>
+    <w:qFormat/>
+    <w:pPr>
+      <w:keepNext/>
+      <w:keepLines/>
+      <w:spacing w:before="40" w:after="0"/>
+      <w:outlineLvl w:val="6"/>
+    </w:pPr>
+    <w:rPr>
+      <w:rFonts w:eastAsiaTheme="majorEastAsia" w:cstheme="majorBidi"/>
+      <w:color w:val="595959" w:themeColor="text1" w:themeTint="A6"/>
+    </w:rPr>
+  </w:style>
+  <w:style w:type="paragraph" w:styleId="Heading8">
+    <w:name w:val="heading 8"/>
+    <w:basedOn w:val="Normal"/>
+    <w:next w:val="Normal"/>
+    <w:link w:val="Heading8Char"/>
+    <w:uiPriority w:val="9"/>
+    <w:unhideWhenUsed/>
+    <w:qFormat/>
+    <w:pPr>
+      <w:keepNext/>
+      <w:keepLines/>
+      <w:spacing w:after="0"/>
+      <w:outlineLvl w:val="7"/>
+    </w:pPr>
+    <w:rPr>
+      <w:rFonts w:eastAsiaTheme="majorEastAsia" w:cstheme="majorBidi"/>
+      <w:i/>
+      <w:iCs/>
+      <w:color w:val="272727" w:themeColor="text1" w:themeTint="D8"/>
+    </w:rPr>
+  </w:style>
+  <w:style w:type="paragraph" w:styleId="Heading9">
+    <w:name w:val="heading 9"/>
+    <w:basedOn w:val="Normal"/>
+    <w:next w:val="Normal"/>
+    <w:link w:val="Heading9Char"/>
+    <w:uiPriority w:val="9"/>
+    <w:unhideWhenUsed/>
+    <w:qFormat/>
+    <w:pPr>
+      <w:keepNext/>
+      <w:keepLines/>
+      <w:spacing w:after="0"/>
+      <w:outlineLvl w:val="8"/>
+    </w:pPr>
+    <w:rPr>
+      <w:rFonts w:eastAsiaTheme="majorEastAsia" w:cstheme="majorBidi"/>
+      <w:color w:val="272727" w:themeColor="text1" w:themeTint="D8"/>
+    </w:rPr>
+  </w:style>
+  <w:style w:type="character" w:default="1" w:styleId="DefaultParagraphFont">
     <w:name w:val="Default Paragraph Font"/>
     <w:uiPriority w:val="1"/>
     <w:semiHidden/>
     <w:unhideWhenUsed/>
   </w:style>
-  <w:style w:type="table" w:styleId="TableNormal" w:default="1">
+  <w:style w:type="table" w:default="1" w:styleId="TableNormal">
     <w:name w:val="Normal Table"/>
     <w:uiPriority w:val="99"/>
     <w:semiHidden/>
@@ -748,78 +890,37 @@
       </w:tblCellMar>
     </w:tblPr>
   </w:style>
-  <w:style w:type="numbering" w:styleId="NoList" w:default="1">
+  <w:style w:type="numbering" w:default="1" w:styleId="NoList">
     <w:name w:val="No List"/>
     <w:uiPriority w:val="99"/>
     <w:semiHidden/>
     <w:unhideWhenUsed/>
   </w:style>
-  <w:style w:type="character" w:styleId="Heading1Char" w:customStyle="1">
+  <w:style w:type="character" w:customStyle="1" w:styleId="Heading1Char">
     <w:name w:val="Heading 1 Char"/>
     <w:basedOn w:val="DefaultParagraphFont"/>
     <w:link w:val="Heading1"/>
     <w:uiPriority w:val="9"/>
     <w:rPr>
-      <w:rFonts w:asciiTheme="majorHAnsi" w:hAnsiTheme="majorHAnsi" w:eastAsiaTheme="majorEastAsia" w:cstheme="majorBidi"/>
+      <w:rFonts w:asciiTheme="majorHAnsi" w:eastAsiaTheme="majorEastAsia" w:hAnsiTheme="majorHAnsi" w:cstheme="majorBidi"/>
       <w:color w:val="0F4761" w:themeColor="accent1" w:themeShade="BF"/>
       <w:sz w:val="40"/>
       <w:szCs w:val="40"/>
     </w:rPr>
   </w:style>
-  <w:style w:type="paragraph" w:styleId="Heading1">
-    <w:name w:val="heading 1"/>
-    <w:basedOn w:val="Normal"/>
-    <w:next w:val="Normal"/>
-    <w:link w:val="Heading1Char"/>
-    <w:uiPriority w:val="9"/>
-    <w:qFormat/>
-    <w:pPr>
-      <w:keepNext/>
-      <w:keepLines/>
-      <w:spacing w:before="360" w:after="80"/>
-      <w:outlineLvl w:val="0"/>
-    </w:pPr>
-    <w:rPr>
-      <w:rFonts w:asciiTheme="majorHAnsi" w:hAnsiTheme="majorHAnsi" w:eastAsiaTheme="majorEastAsia" w:cstheme="majorBidi"/>
-      <w:color w:val="0F4761" w:themeColor="accent1" w:themeShade="BF"/>
-      <w:sz w:val="40"/>
-      <w:szCs w:val="40"/>
-    </w:rPr>
-  </w:style>
-  <w:style w:type="character" w:styleId="Heading2Char" w:customStyle="1">
+  <w:style w:type="character" w:customStyle="1" w:styleId="Heading2Char">
     <w:name w:val="Heading 2 Char"/>
     <w:basedOn w:val="DefaultParagraphFont"/>
     <w:link w:val="Heading2"/>
     <w:uiPriority w:val="9"/>
     <w:rPr>
-      <w:rFonts w:asciiTheme="majorHAnsi" w:hAnsiTheme="majorHAnsi" w:eastAsiaTheme="majorEastAsia" w:cstheme="majorBidi"/>
+      <w:rFonts w:asciiTheme="majorHAnsi" w:eastAsiaTheme="majorEastAsia" w:hAnsiTheme="majorHAnsi" w:cstheme="majorBidi"/>
       <w:color w:val="0F4761" w:themeColor="accent1" w:themeShade="BF"/>
       <w:sz w:val="32"/>
       <w:szCs w:val="32"/>
     </w:rPr>
   </w:style>
-  <w:style w:type="paragraph" w:styleId="Heading2">
-    <w:name w:val="heading 2"/>
-    <w:basedOn w:val="Normal"/>
-    <w:next w:val="Normal"/>
-    <w:link w:val="Heading2Char"/>
-    <w:uiPriority w:val="9"/>
-    <w:unhideWhenUsed/>
-    <w:qFormat/>
-    <w:pPr>
-      <w:keepNext/>
-      <w:keepLines/>
-      <w:spacing w:before="160" w:after="80"/>
-      <w:outlineLvl w:val="1"/>
-    </w:pPr>
-    <w:rPr>
-      <w:rFonts w:asciiTheme="majorHAnsi" w:hAnsiTheme="majorHAnsi" w:eastAsiaTheme="majorEastAsia" w:cstheme="majorBidi"/>
-      <w:color w:val="0F4761" w:themeColor="accent1" w:themeShade="BF"/>
-      <w:sz w:val="32"/>
-      <w:szCs w:val="32"/>
-    </w:rPr>
-  </w:style>
-  <w:style w:type="character" w:styleId="Heading3Char" w:customStyle="1">
+  <w:style w:type="character" w:customStyle="1" w:styleId="Heading3Char">
     <w:name w:val="Heading 3 Char"/>
     <w:basedOn w:val="DefaultParagraphFont"/>
     <w:link w:val="Heading3"/>
@@ -831,28 +932,7 @@
       <w:szCs w:val="28"/>
     </w:rPr>
   </w:style>
-  <w:style w:type="paragraph" w:styleId="Heading3">
-    <w:name w:val="heading 3"/>
-    <w:basedOn w:val="Normal"/>
-    <w:next w:val="Normal"/>
-    <w:link w:val="Heading3Char"/>
-    <w:uiPriority w:val="9"/>
-    <w:unhideWhenUsed/>
-    <w:qFormat/>
-    <w:pPr>
-      <w:keepNext/>
-      <w:keepLines/>
-      <w:spacing w:before="160" w:after="80"/>
-      <w:outlineLvl w:val="2"/>
-    </w:pPr>
-    <w:rPr>
-      <w:rFonts w:eastAsiaTheme="majorEastAsia" w:cstheme="majorBidi"/>
-      <w:color w:val="0F4761" w:themeColor="accent1" w:themeShade="BF"/>
-      <w:sz w:val="28"/>
-      <w:szCs w:val="28"/>
-    </w:rPr>
-  </w:style>
-  <w:style w:type="character" w:styleId="Heading4Char" w:customStyle="1">
+  <w:style w:type="character" w:customStyle="1" w:styleId="Heading4Char">
     <w:name w:val="Heading 4 Char"/>
     <w:basedOn w:val="DefaultParagraphFont"/>
     <w:link w:val="Heading4"/>
@@ -864,28 +944,7 @@
       <w:color w:val="0F4761" w:themeColor="accent1" w:themeShade="BF"/>
     </w:rPr>
   </w:style>
-  <w:style w:type="paragraph" w:styleId="Heading4">
-    <w:name w:val="heading 4"/>
-    <w:basedOn w:val="Normal"/>
-    <w:next w:val="Normal"/>
-    <w:link w:val="Heading4Char"/>
-    <w:uiPriority w:val="9"/>
-    <w:unhideWhenUsed/>
-    <w:qFormat/>
-    <w:pPr>
-      <w:keepNext/>
-      <w:keepLines/>
-      <w:spacing w:before="80" w:after="40"/>
-      <w:outlineLvl w:val="3"/>
-    </w:pPr>
-    <w:rPr>
-      <w:rFonts w:eastAsiaTheme="majorEastAsia" w:cstheme="majorBidi"/>
-      <w:i/>
-      <w:iCs/>
-      <w:color w:val="0F4761" w:themeColor="accent1" w:themeShade="BF"/>
-    </w:rPr>
-  </w:style>
-  <w:style w:type="character" w:styleId="Heading5Char" w:customStyle="1">
+  <w:style w:type="character" w:customStyle="1" w:styleId="Heading5Char">
     <w:name w:val="Heading 5 Char"/>
     <w:basedOn w:val="DefaultParagraphFont"/>
     <w:link w:val="Heading5"/>
@@ -895,26 +954,7 @@
       <w:color w:val="0F4761" w:themeColor="accent1" w:themeShade="BF"/>
     </w:rPr>
   </w:style>
-  <w:style w:type="paragraph" w:styleId="Heading5">
-    <w:name w:val="heading 5"/>
-    <w:basedOn w:val="Normal"/>
-    <w:next w:val="Normal"/>
-    <w:link w:val="Heading5Char"/>
-    <w:uiPriority w:val="9"/>
-    <w:unhideWhenUsed/>
-    <w:qFormat/>
-    <w:pPr>
-      <w:keepNext/>
-      <w:keepLines/>
-      <w:spacing w:before="80" w:after="40"/>
-      <w:outlineLvl w:val="4"/>
-    </w:pPr>
-    <w:rPr>
-      <w:rFonts w:eastAsiaTheme="majorEastAsia" w:cstheme="majorBidi"/>
-      <w:color w:val="0F4761" w:themeColor="accent1" w:themeShade="BF"/>
-    </w:rPr>
-  </w:style>
-  <w:style w:type="character" w:styleId="Heading6Char" w:customStyle="1">
+  <w:style w:type="character" w:customStyle="1" w:styleId="Heading6Char">
     <w:name w:val="Heading 6 Char"/>
     <w:basedOn w:val="DefaultParagraphFont"/>
     <w:link w:val="Heading6"/>
@@ -926,28 +966,7 @@
       <w:color w:val="595959" w:themeColor="text1" w:themeTint="A6"/>
     </w:rPr>
   </w:style>
-  <w:style w:type="paragraph" w:styleId="Heading6">
-    <w:name w:val="heading 6"/>
-    <w:basedOn w:val="Normal"/>
-    <w:next w:val="Normal"/>
-    <w:link w:val="Heading6Char"/>
-    <w:uiPriority w:val="9"/>
-    <w:unhideWhenUsed/>
-    <w:qFormat/>
-    <w:pPr>
-      <w:keepNext/>
-      <w:keepLines/>
-      <w:spacing w:before="40" w:after="0"/>
-      <w:outlineLvl w:val="5"/>
-    </w:pPr>
-    <w:rPr>
-      <w:rFonts w:eastAsiaTheme="majorEastAsia" w:cstheme="majorBidi"/>
-      <w:i/>
-      <w:iCs/>
-      <w:color w:val="595959" w:themeColor="text1" w:themeTint="A6"/>
-    </w:rPr>
-  </w:style>
-  <w:style w:type="character" w:styleId="Heading7Char" w:customStyle="1">
+  <w:style w:type="character" w:customStyle="1" w:styleId="Heading7Char">
     <w:name w:val="Heading 7 Char"/>
     <w:basedOn w:val="DefaultParagraphFont"/>
     <w:link w:val="Heading7"/>
@@ -957,26 +976,7 @@
       <w:color w:val="595959" w:themeColor="text1" w:themeTint="A6"/>
     </w:rPr>
   </w:style>
-  <w:style w:type="paragraph" w:styleId="Heading7">
-    <w:name w:val="heading 7"/>
-    <w:basedOn w:val="Normal"/>
-    <w:next w:val="Normal"/>
-    <w:link w:val="Heading7Char"/>
-    <w:uiPriority w:val="9"/>
-    <w:unhideWhenUsed/>
-    <w:qFormat/>
-    <w:pPr>
-      <w:keepNext/>
-      <w:keepLines/>
-      <w:spacing w:before="40" w:after="0"/>
-      <w:outlineLvl w:val="6"/>
-    </w:pPr>
-    <w:rPr>
-      <w:rFonts w:eastAsiaTheme="majorEastAsia" w:cstheme="majorBidi"/>
-      <w:color w:val="595959" w:themeColor="text1" w:themeTint="A6"/>
-    </w:rPr>
-  </w:style>
-  <w:style w:type="character" w:styleId="Heading8Char" w:customStyle="1">
+  <w:style w:type="character" w:customStyle="1" w:styleId="Heading8Char">
     <w:name w:val="Heading 8 Char"/>
     <w:basedOn w:val="DefaultParagraphFont"/>
     <w:link w:val="Heading8"/>
@@ -988,28 +988,7 @@
       <w:color w:val="272727" w:themeColor="text1" w:themeTint="D8"/>
     </w:rPr>
   </w:style>
-  <w:style w:type="paragraph" w:styleId="Heading8">
-    <w:name w:val="heading 8"/>
-    <w:basedOn w:val="Normal"/>
-    <w:next w:val="Normal"/>
-    <w:link w:val="Heading8Char"/>
-    <w:uiPriority w:val="9"/>
-    <w:unhideWhenUsed/>
-    <w:qFormat/>
-    <w:pPr>
-      <w:keepNext/>
-      <w:keepLines/>
-      <w:spacing w:after="0"/>
-      <w:outlineLvl w:val="7"/>
-    </w:pPr>
-    <w:rPr>
-      <w:rFonts w:eastAsiaTheme="majorEastAsia" w:cstheme="majorBidi"/>
-      <w:i/>
-      <w:iCs/>
-      <w:color w:val="272727" w:themeColor="text1" w:themeTint="D8"/>
-    </w:rPr>
-  </w:style>
-  <w:style w:type="character" w:styleId="Heading9Char" w:customStyle="1">
+  <w:style w:type="character" w:customStyle="1" w:styleId="Heading9Char">
     <w:name w:val="Heading 9 Char"/>
     <w:basedOn w:val="DefaultParagraphFont"/>
     <w:link w:val="Heading9"/>
@@ -1019,32 +998,13 @@
       <w:color w:val="272727" w:themeColor="text1" w:themeTint="D8"/>
     </w:rPr>
   </w:style>
-  <w:style w:type="paragraph" w:styleId="Heading9">
-    <w:name w:val="heading 9"/>
-    <w:basedOn w:val="Normal"/>
-    <w:next w:val="Normal"/>
-    <w:link w:val="Heading9Char"/>
-    <w:uiPriority w:val="9"/>
-    <w:unhideWhenUsed/>
-    <w:qFormat/>
-    <w:pPr>
-      <w:keepNext/>
-      <w:keepLines/>
-      <w:spacing w:after="0"/>
-      <w:outlineLvl w:val="8"/>
-    </w:pPr>
-    <w:rPr>
-      <w:rFonts w:eastAsiaTheme="majorEastAsia" w:cstheme="majorBidi"/>
-      <w:color w:val="272727" w:themeColor="text1" w:themeTint="D8"/>
-    </w:rPr>
-  </w:style>
-  <w:style w:type="character" w:styleId="TitleChar" w:customStyle="1">
+  <w:style w:type="character" w:customStyle="1" w:styleId="TitleChar">
     <w:name w:val="Title Char"/>
     <w:basedOn w:val="DefaultParagraphFont"/>
     <w:link w:val="Title"/>
     <w:uiPriority w:val="10"/>
     <w:rPr>
-      <w:rFonts w:asciiTheme="majorHAnsi" w:hAnsiTheme="majorHAnsi" w:eastAsiaTheme="majorEastAsia" w:cstheme="majorBidi"/>
+      <w:rFonts w:asciiTheme="majorHAnsi" w:eastAsiaTheme="majorEastAsia" w:hAnsiTheme="majorHAnsi" w:cstheme="majorBidi"/>
       <w:spacing w:val="-10"/>
       <w:kern w:val="28"/>
       <w:sz w:val="56"/>
@@ -1063,14 +1023,14 @@
       <w:contextualSpacing/>
     </w:pPr>
     <w:rPr>
-      <w:rFonts w:asciiTheme="majorHAnsi" w:hAnsiTheme="majorHAnsi" w:eastAsiaTheme="majorEastAsia" w:cstheme="majorBidi"/>
+      <w:rFonts w:asciiTheme="majorHAnsi" w:eastAsiaTheme="majorEastAsia" w:hAnsiTheme="majorHAnsi" w:cstheme="majorBidi"/>
       <w:spacing w:val="-10"/>
       <w:kern w:val="28"/>
       <w:sz w:val="56"/>
       <w:szCs w:val="56"/>
     </w:rPr>
   </w:style>
-  <w:style w:type="character" w:styleId="SubtitleChar" w:customStyle="1">
+  <w:style w:type="character" w:customStyle="1" w:styleId="SubtitleChar">
     <w:name w:val="Subtitle Char"/>
     <w:basedOn w:val="DefaultParagraphFont"/>
     <w:link w:val="Subtitle"/>
@@ -1114,7 +1074,7 @@
       <w:color w:val="0F4761" w:themeColor="accent1" w:themeShade="BF"/>
     </w:rPr>
   </w:style>
-  <w:style w:type="character" w:styleId="QuoteChar" w:customStyle="1">
+  <w:style w:type="character" w:customStyle="1" w:styleId="QuoteChar">
     <w:name w:val="Quote Char"/>
     <w:basedOn w:val="DefaultParagraphFont"/>
     <w:link w:val="Quote"/>
@@ -1142,7 +1102,7 @@
       <w:color w:val="404040" w:themeColor="text1" w:themeTint="BF"/>
     </w:rPr>
   </w:style>
-  <w:style w:type="character" w:styleId="IntenseQuoteChar" w:customStyle="1">
+  <w:style w:type="character" w:customStyle="1" w:styleId="IntenseQuoteChar">
     <w:name w:val="Intense Quote Char"/>
     <w:basedOn w:val="DefaultParagraphFont"/>
     <w:link w:val="IntenseQuote"/>
@@ -1162,8 +1122,8 @@
     <w:qFormat/>
     <w:pPr>
       <w:pBdr>
-        <w:top w:val="single" w:color="0F4761" w:themeColor="accent1" w:themeShade="BF" w:sz="4" w:space="10"/>
-        <w:bottom w:val="single" w:color="0F4761" w:themeColor="accent1" w:themeShade="BF" w:sz="4" w:space="10"/>
+        <w:top w:val="single" w:sz="4" w:space="10" w:color="0F4761" w:themeColor="accent1" w:themeShade="BF"/>
+        <w:bottom w:val="single" w:sz="4" w:space="10" w:color="0F4761" w:themeColor="accent1" w:themeShade="BF"/>
       </w:pBdr>
       <w:spacing w:before="360" w:after="360"/>
       <w:ind w:left="864" w:right="864"/>
@@ -1192,7 +1152,7 @@
 </file>
 
 <file path=word/theme/theme1.xml><?xml version="1.0" encoding="utf-8"?>
-<a:theme xmlns:thm15="http://schemas.microsoft.com/office/thememl/2012/main" xmlns:a="http://schemas.openxmlformats.org/drawingml/2006/main" name="Office Theme">
+<a:theme xmlns:a="http://schemas.openxmlformats.org/drawingml/2006/main" name="Office Theme">
   <a:themeElements>
     <a:clrScheme name="Office">
       <a:dk1>

</xml_diff>